<commit_message>
Deployed e2df531 with MkDocs version: 1.6.1
</commit_message>
<xml_diff>
--- a/download/controllable_unit.docx
+++ b/download/controllable_unit.docx
@@ -185,7 +185,7 @@
         <w:t xml:space="preserve"> </w:t>
       </w:r>
       <w:r>
-        <w:t xml:space="preserve">technical resources, the grid validation status is reset if not already</w:t>
+        <w:t xml:space="preserve">technical resources, the grid validation status is reset to</w:t>
       </w:r>
       <w:r>
         <w:t xml:space="preserve"> </w:t>
@@ -200,7 +200,22 @@
         <w:t xml:space="preserve"> </w:t>
       </w:r>
       <w:r>
-        <w:t xml:space="preserve">or</w:t>
+        <w:t xml:space="preserve">if not already</w:t>
+      </w:r>
+      <w:r>
+        <w:t xml:space="preserve"> </w:t>
+      </w:r>
+      <w:r>
+        <w:rPr>
+          <w:rStyle w:val="VerbatimChar"/>
+        </w:rPr>
+        <w:t xml:space="preserve">pending</w:t>
+      </w:r>
+      <w:r>
+        <w:t xml:space="preserve"> </w:t>
+      </w:r>
+      <w:r>
+        <w:t xml:space="preserve">or in statuses</w:t>
       </w:r>
       <w:r>
         <w:t xml:space="preserve"> </w:t>
@@ -212,7 +227,105 @@
         <w:t xml:space="preserve">in_progress</w:t>
       </w:r>
       <w:r>
+        <w:t xml:space="preserve"> </w:t>
+      </w:r>
+      <w:r>
+        <w:t xml:space="preserve">or</w:t>
+      </w:r>
+      <w:r>
+        <w:t xml:space="preserve"> </w:t>
+      </w:r>
+      <w:r>
+        <w:rPr>
+          <w:rStyle w:val="VerbatimChar"/>
+        </w:rPr>
+        <w:t xml:space="preserve">validated</w:t>
+      </w:r>
+      <w:r>
         <w:t xml:space="preserve">.</w:t>
+      </w:r>
+    </w:p>
+    <w:p>
+      <w:pPr>
+        <w:pStyle w:val="BodyText"/>
+      </w:pPr>
+      <w:r>
+        <w:t xml:space="preserve">If the service provider significantly updates data on a controllable unit that</w:t>
+      </w:r>
+      <w:r>
+        <w:t xml:space="preserve"> </w:t>
+      </w:r>
+      <w:r>
+        <w:t xml:space="preserve">has already been</w:t>
+      </w:r>
+      <w:r>
+        <w:t xml:space="preserve"> </w:t>
+      </w:r>
+      <w:r>
+        <w:rPr>
+          <w:rStyle w:val="VerbatimChar"/>
+        </w:rPr>
+        <w:t xml:space="preserve">validated</w:t>
+      </w:r>
+      <w:r>
+        <w:t xml:space="preserve"> </w:t>
+      </w:r>
+      <w:r>
+        <w:t xml:space="preserve">by CSO, then the CSO has the option to re-validate.</w:t>
+      </w:r>
+      <w:r>
+        <w:t xml:space="preserve"> </w:t>
+      </w:r>
+      <w:r>
+        <w:t xml:space="preserve">The</w:t>
+      </w:r>
+      <w:r>
+        <w:t xml:space="preserve"> </w:t>
+      </w:r>
+      <w:r>
+        <w:rPr>
+          <w:rStyle w:val="VerbatimChar"/>
+        </w:rPr>
+        <w:t xml:space="preserve">last_validated</w:t>
+      </w:r>
+      <w:r>
+        <w:t xml:space="preserve"> </w:t>
+      </w:r>
+      <w:r>
+        <w:t xml:space="preserve">field can be used in combination with history on the</w:t>
+      </w:r>
+      <w:r>
+        <w:t xml:space="preserve"> </w:t>
+      </w:r>
+      <w:r>
+        <w:t xml:space="preserve">controllable unit to determine if a significant change has occurred. The CSO can</w:t>
+      </w:r>
+      <w:r>
+        <w:t xml:space="preserve"> </w:t>
+      </w:r>
+      <w:r>
+        <w:t xml:space="preserve">then either reset the status before doing the validation or directly do the</w:t>
+      </w:r>
+      <w:r>
+        <w:t xml:space="preserve"> </w:t>
+      </w:r>
+      <w:r>
+        <w:t xml:space="preserve">validation and just update the</w:t>
+      </w:r>
+      <w:r>
+        <w:t xml:space="preserve"> </w:t>
+      </w:r>
+      <w:r>
+        <w:rPr>
+          <w:rStyle w:val="VerbatimChar"/>
+        </w:rPr>
+        <w:t xml:space="preserve">last_validated</w:t>
+      </w:r>
+      <w:r>
+        <w:t xml:space="preserve"> </w:t>
+      </w:r>
+      <w:r>
+        <w:t xml:space="preserve">timestamp.</w:t>
       </w:r>
     </w:p>
     <w:p>

</xml_diff>

<commit_message>
Deployed 7fb243c with MkDocs version: 1.6.1
</commit_message>
<xml_diff>
--- a/download/controllable_unit.docx
+++ b/download/controllable_unit.docx
@@ -286,7 +286,7 @@
         <w:rPr>
           <w:rStyle w:val="VerbatimChar"/>
         </w:rPr>
-        <w:t xml:space="preserve">last_validated</w:t>
+        <w:t xml:space="preserve">validated_at</w:t>
       </w:r>
       <w:r>
         <w:t xml:space="preserve"> </w:t>
@@ -319,7 +319,7 @@
         <w:rPr>
           <w:rStyle w:val="VerbatimChar"/>
         </w:rPr>
-        <w:t xml:space="preserve">last_validated</w:t>
+        <w:t xml:space="preserve">validated_at</w:t>
       </w:r>
       <w:r>
         <w:t xml:space="preserve"> </w:t>
@@ -622,10 +622,10 @@
         <w:tblLook w:firstRow="1" w:lastRow="0" w:firstColumn="0" w:lastColumn="0" w:noHBand="0" w:noVBand="0" w:val="0020"/>
       </w:tblPr>
       <w:tblGrid>
-        <w:gridCol w:w="1608"/>
-        <w:gridCol w:w="2676"/>
-        <w:gridCol w:w="2898"/>
-        <w:gridCol w:w="735"/>
+        <w:gridCol w:w="1611"/>
+        <w:gridCol w:w="2681"/>
+        <w:gridCol w:w="2890"/>
+        <w:gridCol w:w="736"/>
       </w:tblGrid>
       <w:tr>
         <w:trPr>
@@ -947,7 +947,7 @@
               <w:rPr>
                 <w:rStyle w:val="VerbatimChar"/>
               </w:rPr>
-              <w:t xml:space="preserve">suspended</w:t>
+              <w:t xml:space="preserve">inactive</w:t>
             </w:r>
             <w:r>
               <w:t xml:space="preserve">,</w:t>
@@ -1782,7 +1782,7 @@
               <w:pStyle w:val="Compact"/>
             </w:pPr>
             <w:r>
-              <w:t xml:space="preserve">last_validated</w:t>
+              <w:t xml:space="preserve">validated_at</w:t>
             </w:r>
           </w:p>
         </w:tc>
@@ -5481,7 +5481,7 @@
               <w:pStyle w:val="Compact"/>
             </w:pPr>
             <w:r>
-              <w:t xml:space="preserve">last_validated</w:t>
+              <w:t xml:space="preserve">validated_at</w:t>
             </w:r>
           </w:p>
         </w:tc>

</xml_diff>

<commit_message>
Deployed 08196cf with MkDocs version: 1.6.1
</commit_message>
<xml_diff>
--- a/download/controllable_unit.docx
+++ b/download/controllable_unit.docx
@@ -2020,6 +2020,160 @@
             </w:r>
             <w:r>
               <w:t xml:space="preserve">are specified, then the minimum duration must be lower than the maximum duration.</w:t>
+            </w:r>
+          </w:p>
+        </w:tc>
+        <w:tc>
+          <w:tcPr/>
+          <w:p>
+            <w:pPr>
+              <w:pStyle w:val="Compact"/>
+            </w:pPr>
+            <w:r>
+              <w:t xml:space="preserve">DONE</w:t>
+            </w:r>
+          </w:p>
+        </w:tc>
+      </w:tr>
+      <w:tr>
+        <w:tc>
+          <w:tcPr/>
+          <w:p>
+            <w:pPr>
+              <w:pStyle w:val="Compact"/>
+            </w:pPr>
+            <w:r>
+              <w:t xml:space="preserve">CU-VAL002</w:t>
+            </w:r>
+          </w:p>
+        </w:tc>
+        <w:tc>
+          <w:tcPr/>
+          <w:p>
+            <w:pPr>
+              <w:pStyle w:val="Compact"/>
+            </w:pPr>
+            <w:r>
+              <w:t xml:space="preserve">If</w:t>
+            </w:r>
+            <w:r>
+              <w:t xml:space="preserve"> </w:t>
+            </w:r>
+            <w:r>
+              <w:rPr>
+                <w:rStyle w:val="VerbatimChar"/>
+              </w:rPr>
+              <w:t xml:space="preserve">grid_validation_status</w:t>
+            </w:r>
+            <w:r>
+              <w:t xml:space="preserve"> </w:t>
+            </w:r>
+            <w:r>
+              <w:t xml:space="preserve">is set to</w:t>
+            </w:r>
+            <w:r>
+              <w:t xml:space="preserve"> </w:t>
+            </w:r>
+            <w:r>
+              <w:rPr>
+                <w:rStyle w:val="VerbatimChar"/>
+              </w:rPr>
+              <w:t xml:space="preserve">validated</w:t>
+            </w:r>
+            <w:r>
+              <w:t xml:space="preserve">, then</w:t>
+            </w:r>
+            <w:r>
+              <w:t xml:space="preserve"> </w:t>
+            </w:r>
+            <w:r>
+              <w:rPr>
+                <w:rStyle w:val="VerbatimChar"/>
+              </w:rPr>
+              <w:t xml:space="preserve">validated_at</w:t>
+            </w:r>
+            <w:r>
+              <w:t xml:space="preserve"> </w:t>
+            </w:r>
+            <w:r>
+              <w:t xml:space="preserve">must already be specified in the resource or the request.</w:t>
+            </w:r>
+          </w:p>
+        </w:tc>
+        <w:tc>
+          <w:tcPr/>
+          <w:p>
+            <w:pPr>
+              <w:pStyle w:val="Compact"/>
+            </w:pPr>
+            <w:r>
+              <w:t xml:space="preserve">DONE</w:t>
+            </w:r>
+          </w:p>
+        </w:tc>
+      </w:tr>
+      <w:tr>
+        <w:tc>
+          <w:tcPr/>
+          <w:p>
+            <w:pPr>
+              <w:pStyle w:val="Compact"/>
+            </w:pPr>
+            <w:r>
+              <w:t xml:space="preserve">CU-VAL003</w:t>
+            </w:r>
+          </w:p>
+        </w:tc>
+        <w:tc>
+          <w:tcPr/>
+          <w:p>
+            <w:pPr>
+              <w:pStyle w:val="Compact"/>
+            </w:pPr>
+            <w:r>
+              <w:t xml:space="preserve">If</w:t>
+            </w:r>
+            <w:r>
+              <w:t xml:space="preserve"> </w:t>
+            </w:r>
+            <w:r>
+              <w:rPr>
+                <w:rStyle w:val="VerbatimChar"/>
+              </w:rPr>
+              <w:t xml:space="preserve">grid_validation_status</w:t>
+            </w:r>
+            <w:r>
+              <w:t xml:space="preserve"> </w:t>
+            </w:r>
+            <w:r>
+              <w:t xml:space="preserve">is set to</w:t>
+            </w:r>
+            <w:r>
+              <w:t xml:space="preserve"> </w:t>
+            </w:r>
+            <w:r>
+              <w:rPr>
+                <w:rStyle w:val="VerbatimChar"/>
+              </w:rPr>
+              <w:t xml:space="preserve">validation_failed</w:t>
+            </w:r>
+            <w:r>
+              <w:t xml:space="preserve">, then</w:t>
+            </w:r>
+            <w:r>
+              <w:t xml:space="preserve"> </w:t>
+            </w:r>
+            <w:r>
+              <w:rPr>
+                <w:rStyle w:val="VerbatimChar"/>
+              </w:rPr>
+              <w:t xml:space="preserve">validated_at</w:t>
+            </w:r>
+            <w:r>
+              <w:t xml:space="preserve"> </w:t>
+            </w:r>
+            <w:r>
+              <w:t xml:space="preserve">must be unset in the resource or by the request.</w:t>
             </w:r>
           </w:p>
         </w:tc>
@@ -5829,7 +5983,7 @@
     <w:bookmarkEnd w:id="51"/>
     <w:bookmarkEnd w:id="52"/>
     <w:sectPr>
-      <w:headerReference r:id="rId9" w:type="default"/>
+      <w:headerReference r:id="rId11" w:type="default"/>
       <w:pgSz w:h="11906" w:orient="landscape" w:w="16838"/>
       <w:pgMar w:bottom="1417" w:footer="708" w:gutter="0" w:header="708" w:left="1417" w:right="1417" w:top="1417"/>
       <w:cols w:space="708"/>

</xml_diff>

<commit_message>
Deployed c93f5894 with MkDocs version: 1.6.1
</commit_message>
<xml_diff>
--- a/download/controllable_unit.docx
+++ b/download/controllable_unit.docx
@@ -16,25 +16,47 @@
         <w:pStyle w:val="FirstParagraph"/>
       </w:pPr>
       <w:r>
-        <w:t xml:space="preserve">A controllable unit is defined as</w:t>
+        <w:t xml:space="preserve">A controllable unit (CU) is a unit in the power system that can be</w:t>
       </w:r>
       <w:r>
         <w:t xml:space="preserve"> </w:t>
       </w:r>
       <w:r>
-        <w:t xml:space="preserve">“a single power-generating module and/or</w:t>
+        <w:t xml:space="preserve">actively controlled.</w:t>
+      </w:r>
+    </w:p>
+    <w:p>
+      <w:pPr>
+        <w:pStyle w:val="BodyText"/>
+      </w:pPr>
+      <w:r>
+        <w:t xml:space="preserve">In FIS, each CU is linked to exactly one accounting point, ensuring a unique</w:t>
       </w:r>
       <w:r>
         <w:t xml:space="preserve"> </w:t>
       </w:r>
       <w:r>
-        <w:t xml:space="preserve">demand unit”</w:t>
+        <w:t xml:space="preserve">connection to the balance responsible party (BRP) and determining its location</w:t>
       </w:r>
       <w:r>
         <w:t xml:space="preserve"> </w:t>
       </w:r>
       <w:r>
-        <w:t xml:space="preserve">in</w:t>
+        <w:t xml:space="preserve">in the grid.</w:t>
+      </w:r>
+    </w:p>
+    <w:p>
+      <w:pPr>
+        <w:pStyle w:val="BodyText"/>
+      </w:pPr>
+      <w:r>
+        <w:t xml:space="preserve">For more information about the CU concept and its role in the flexibility structure,</w:t>
+      </w:r>
+      <w:r>
+        <w:t xml:space="preserve"> </w:t>
+      </w:r>
+      <w:r>
+        <w:t xml:space="preserve">see</w:t>
       </w:r>
       <w:r>
         <w:t xml:space="preserve"> </w:t>
@@ -44,51 +66,11 @@
           <w:rPr>
             <w:rStyle w:val="Hyperkobling"/>
           </w:rPr>
-          <w:t xml:space="preserve">public consultation on the draft network code on demand response</w:t>
+          <w:t xml:space="preserve">Controllable Unit and Service Providing Group</w:t>
         </w:r>
       </w:hyperlink>
       <w:r>
         <w:t xml:space="preserve">.</w:t>
-      </w:r>
-    </w:p>
-    <w:p>
-      <w:pPr>
-        <w:pStyle w:val="BodyText"/>
-      </w:pPr>
-      <w:r>
-        <w:t xml:space="preserve">The controllable unit is connected to a single accounting point. This</w:t>
-      </w:r>
-      <w:r>
-        <w:t xml:space="preserve"> </w:t>
-      </w:r>
-      <w:r>
-        <w:t xml:space="preserve">restriction is there to provide a unambiguous connection between the</w:t>
-      </w:r>
-      <w:r>
-        <w:t xml:space="preserve"> </w:t>
-      </w:r>
-      <w:r>
-        <w:t xml:space="preserve">controllable unit and the balance responsible party of the energy supplier. This</w:t>
-      </w:r>
-      <w:r>
-        <w:t xml:space="preserve"> </w:t>
-      </w:r>
-      <w:r>
-        <w:t xml:space="preserve">enables us to do imbalance adjustment.</w:t>
-      </w:r>
-    </w:p>
-    <w:p>
-      <w:pPr>
-        <w:pStyle w:val="BodyText"/>
-      </w:pPr>
-      <w:r>
-        <w:t xml:space="preserve">The accounting point is also used to determine the locational information of the</w:t>
-      </w:r>
-      <w:r>
-        <w:t xml:space="preserve"> </w:t>
-      </w:r>
-      <w:r>
-        <w:t xml:space="preserve">controllable unit.</w:t>
       </w:r>
     </w:p>
     <w:bookmarkStart w:id="21" w:name="business-identifiers"/>

</xml_diff>

<commit_message>
Deployed bd544ec with MkDocs version: 1.6.1
</commit_message>
<xml_diff>
--- a/download/controllable_unit.docx
+++ b/download/controllable_unit.docx
@@ -2156,6 +2156,53 @@
             </w:r>
             <w:r>
               <w:t xml:space="preserve">must be unset in the resource or by the request.</w:t>
+            </w:r>
+          </w:p>
+        </w:tc>
+        <w:tc>
+          <w:tcPr/>
+          <w:p>
+            <w:pPr>
+              <w:pStyle w:val="Compact"/>
+            </w:pPr>
+            <w:r>
+              <w:t xml:space="preserve">DONE</w:t>
+            </w:r>
+          </w:p>
+        </w:tc>
+      </w:tr>
+      <w:tr>
+        <w:tc>
+          <w:tcPr/>
+          <w:p>
+            <w:pPr>
+              <w:pStyle w:val="Compact"/>
+            </w:pPr>
+            <w:r>
+              <w:t xml:space="preserve">CU-VAL004</w:t>
+            </w:r>
+          </w:p>
+        </w:tc>
+        <w:tc>
+          <w:tcPr/>
+          <w:p>
+            <w:pPr>
+              <w:pStyle w:val="Compact"/>
+            </w:pPr>
+            <w:r>
+              <w:t xml:space="preserve">The controllable unit must have at least one technical resource for its status to be set to</w:t>
+            </w:r>
+            <w:r>
+              <w:t xml:space="preserve"> </w:t>
+            </w:r>
+            <w:r>
+              <w:rPr>
+                <w:rStyle w:val="VerbatimChar"/>
+              </w:rPr>
+              <w:t xml:space="preserve">active</w:t>
+            </w:r>
+            <w:r>
+              <w:t xml:space="preserve">.</w:t>
             </w:r>
           </w:p>
         </w:tc>
@@ -5965,7 +6012,7 @@
     <w:bookmarkEnd w:id="51"/>
     <w:bookmarkEnd w:id="52"/>
     <w:sectPr>
-      <w:headerReference r:id="rId9" w:type="default"/>
+      <w:headerReference r:id="rId11" w:type="default"/>
       <w:pgSz w:h="11906" w:orient="landscape" w:w="16838"/>
       <w:pgMar w:bottom="1417" w:footer="708" w:gutter="0" w:header="708" w:left="1417" w:right="1417" w:top="1417"/>
       <w:cols w:space="708"/>

</xml_diff>

<commit_message>
Deployed d39eefa8 with MkDocs version: 1.6.1
</commit_message>
<xml_diff>
--- a/download/controllable_unit.docx
+++ b/download/controllable_unit.docx
@@ -604,10 +604,10 @@
         <w:tblLook w:firstRow="1" w:lastRow="0" w:firstColumn="0" w:lastColumn="0" w:noHBand="0" w:noVBand="0" w:val="0020"/>
       </w:tblPr>
       <w:tblGrid>
-        <w:gridCol w:w="1611"/>
-        <w:gridCol w:w="2681"/>
-        <w:gridCol w:w="2890"/>
-        <w:gridCol w:w="736"/>
+        <w:gridCol w:w="1491"/>
+        <w:gridCol w:w="2481"/>
+        <w:gridCol w:w="3265"/>
+        <w:gridCol w:w="681"/>
       </w:tblGrid>
       <w:tr>
         <w:trPr>
@@ -1574,6 +1574,9 @@
                 <w:rStyle w:val="VerbatimChar"/>
               </w:rPr>
               <w:t xml:space="preserve">^[0-9a-f]{8}-[0-9a-f]{4}-4[0-9a-f]{3}-[89ab][0-9a-f]{3}-[0-9a-f]{12}$</w:t>
+            </w:r>
+            <w:r>
+              <w:t xml:space="preserve">This field is controlled by the system operator, but can be set by the service provider when creating the controllable unit if they have the information.</w:t>
             </w:r>
           </w:p>
         </w:tc>
@@ -5398,7 +5401,7 @@
               <w:pStyle w:val="Compact"/>
             </w:pPr>
             <w:r>
-              <w:t xml:space="preserve">R</w:t>
+              <w:t xml:space="preserve">RC</w:t>
             </w:r>
           </w:p>
         </w:tc>

</xml_diff>

<commit_message>
Deployed a1c31410 with MkDocs version: 1.6.1
</commit_message>
<xml_diff>
--- a/download/controllable_unit.docx
+++ b/download/controllable_unit.docx
@@ -4449,7 +4449,7 @@
               <w:pStyle w:val="Compact"/>
             </w:pPr>
             <w:r>
-              <w:t xml:space="preserve">RU</w:t>
+              <w:t xml:space="preserve">RCU</w:t>
             </w:r>
           </w:p>
         </w:tc>
@@ -4471,7 +4471,7 @@
               <w:pStyle w:val="Compact"/>
             </w:pPr>
             <w:r>
-              <w:t xml:space="preserve">RU</w:t>
+              <w:t xml:space="preserve">RCU</w:t>
             </w:r>
           </w:p>
         </w:tc>

</xml_diff>